<commit_message>
regenerate from new download
</commit_message>
<xml_diff>
--- a/TEMP/input/p005r_SD_SO_++MHS_PHS_G1/tl_p005r.docx
+++ b/TEMP/input/p005r_SD_SO_++MHS_PHS_G1/tl_p005r.docx
@@ -30,7 +30,7 @@
           <w:szCs w:val="18"/>
           <w:rtl w:val="0"/>
         </w:rPr>
-        <w:t xml:space="preserve">page&gt;</w:t>
+        <w:t xml:space="preserve">&lt;page&gt;</w:t>
       </w:r>
       <w:r>
         <w:rPr>
@@ -3025,7 +3025,26 @@
           <w:szCs w:val="20"/>
           <w:rtl w:val="0"/>
         </w:rPr>
-        <w:t xml:space="preserve"> to place the concave mirror on the ground on its foot, &amp;amp; </w:t>
+        <w:t xml:space="preserve"> to place the concave mirror on the ground on its foot, &amp;</w:t>
+      </w:r>
+      <w:r>
+        <w:rPr>
+          <w:rFonts w:ascii="Courier New" w:cs="Courier New" w:eastAsia="Courier New" w:hAnsi="Courier New"/>
+          <w:color w:val="a9a9a9"/>
+          <w:sz w:val="18"/>
+          <w:szCs w:val="18"/>
+          <w:rtl w:val="0"/>
+        </w:rPr>
+        <w:t xml:space="preserve">amp;</w:t>
+      </w:r>
+      <w:r>
+        <w:rPr>
+          <w:color w:val="000000"/>
+          <w:sz w:val="20"/>
+          <w:szCs w:val="20"/>
+          <w:rtl w:val="0"/>
+        </w:rPr>
+        <w:t xml:space="preserve"> </w:t>
       </w:r>
       <w:r>
         <w:rPr>
@@ -3110,7 +3129,26 @@
           <w:szCs w:val="20"/>
           <w:rtl w:val="0"/>
         </w:rPr>
-        <w:t xml:space="preserve">face quite large &amp;amp; the hairs of your beard as thick </w:t>
+        <w:t xml:space="preserve">face quite large &amp;</w:t>
+      </w:r>
+      <w:r>
+        <w:rPr>
+          <w:rFonts w:ascii="Courier New" w:cs="Courier New" w:eastAsia="Courier New" w:hAnsi="Courier New"/>
+          <w:color w:val="a9a9a9"/>
+          <w:sz w:val="18"/>
+          <w:szCs w:val="18"/>
+          <w:rtl w:val="0"/>
+        </w:rPr>
+        <w:t xml:space="preserve">amp;</w:t>
+      </w:r>
+      <w:r>
+        <w:rPr>
+          <w:color w:val="000000"/>
+          <w:sz w:val="20"/>
+          <w:szCs w:val="20"/>
+          <w:rtl w:val="0"/>
+        </w:rPr>
+        <w:t xml:space="preserve"> the hairs of your beard as thick </w:t>
       </w:r>
       <w:r>
         <w:rPr>

</xml_diff>